<commit_message>
upgrade portfolio 30 09
</commit_message>
<xml_diff>
--- a/assets/cvWordSet21.docx
+++ b/assets/cvWordSet21.docx
@@ -799,29 +799,6 @@
           <w:szCs w:val="24"/>
           <w:lang w:eastAsia="ko-KR"/>
         </w:rPr>
-      </w:pPr>
-      <w:r>
-        <w:rPr>
-          <w:rFonts w:asciiTheme="minorHAnsi" w:eastAsia="Malgun Gothic" w:hAnsiTheme="minorHAnsi" w:cstheme="minorHAnsi"/>
-          <w:sz w:val="24"/>
-          <w:szCs w:val="24"/>
-          <w:lang w:eastAsia="ko-KR"/>
-        </w:rPr>
-        <w:t>GIT</w:t>
-      </w:r>
-    </w:p>
-    <w:p>
-      <w:pPr>
-        <w:pStyle w:val="PargrafodaLista"/>
-        <w:spacing w:line="276" w:lineRule="auto"/>
-        <w:ind w:left="1080"/>
-        <w:jc w:val="both"/>
-        <w:rPr>
-          <w:rFonts w:asciiTheme="minorHAnsi" w:eastAsia="Malgun Gothic" w:hAnsiTheme="minorHAnsi" w:cstheme="minorHAnsi"/>
-          <w:sz w:val="24"/>
-          <w:szCs w:val="24"/>
-          <w:lang w:eastAsia="ko-KR"/>
-        </w:rPr>
         <w:sectPr>
           <w:type w:val="continuous"/>
           <w:pgSz w:w="11906" w:h="16838"/>
@@ -830,6 +807,15 @@
           <w:cols w:num="2" w:space="720"/>
         </w:sectPr>
       </w:pPr>
+      <w:r>
+        <w:rPr>
+          <w:rFonts w:asciiTheme="minorHAnsi" w:eastAsia="Malgun Gothic" w:hAnsiTheme="minorHAnsi" w:cstheme="minorHAnsi"/>
+          <w:sz w:val="24"/>
+          <w:szCs w:val="24"/>
+          <w:lang w:eastAsia="ko-KR"/>
+        </w:rPr>
+        <w:t>JAVA</w:t>
+      </w:r>
     </w:p>
     <w:p>
       <w:pPr>
@@ -1138,28 +1124,70 @@
     <w:p>
       <w:pPr>
         <w:spacing w:line="276" w:lineRule="auto"/>
+        <w:jc w:val="both"/>
+        <w:rPr>
+          <w:rFonts w:asciiTheme="minorHAnsi" w:hAnsiTheme="minorHAnsi" w:cstheme="minorHAnsi"/>
+          <w:sz w:val="24"/>
+          <w:szCs w:val="24"/>
+        </w:rPr>
+      </w:pPr>
+      <w:r>
+        <w:rPr>
+          <w:rFonts w:asciiTheme="minorHAnsi" w:hAnsiTheme="minorHAnsi" w:cstheme="minorHAnsi"/>
+          <w:sz w:val="24"/>
+          <w:szCs w:val="24"/>
+        </w:rPr>
+        <w:t xml:space="preserve">Construído com HTML e CSS, que me permitiu aprender a fazer animações de navegação utilizando </w:t>
+      </w:r>
+      <w:proofErr w:type="spellStart"/>
+      <w:r>
+        <w:rPr>
+          <w:rFonts w:asciiTheme="minorHAnsi" w:hAnsiTheme="minorHAnsi" w:cstheme="minorHAnsi"/>
+          <w:sz w:val="24"/>
+          <w:szCs w:val="24"/>
+        </w:rPr>
+        <w:t>JavaScript</w:t>
+      </w:r>
+      <w:proofErr w:type="spellEnd"/>
+      <w:r>
+        <w:rPr>
+          <w:rFonts w:asciiTheme="minorHAnsi" w:hAnsiTheme="minorHAnsi" w:cstheme="minorHAnsi"/>
+          <w:sz w:val="24"/>
+          <w:szCs w:val="24"/>
+        </w:rPr>
+        <w:t>.</w:t>
+      </w:r>
+      <w:bookmarkStart w:id="0" w:name="_GoBack"/>
+      <w:bookmarkEnd w:id="0"/>
+    </w:p>
+    <w:p>
+      <w:pPr>
+        <w:spacing w:line="276" w:lineRule="auto"/>
         <w:ind w:left="705"/>
         <w:jc w:val="both"/>
         <w:rPr>
           <w:rFonts w:asciiTheme="minorHAnsi" w:hAnsiTheme="minorHAnsi" w:cstheme="minorHAnsi"/>
-          <w:sz w:val="24"/>
-          <w:szCs w:val="24"/>
-        </w:rPr>
-      </w:pPr>
-      <w:r>
-        <w:rPr>
-          <w:rFonts w:asciiTheme="minorHAnsi" w:hAnsiTheme="minorHAnsi" w:cstheme="minorHAnsi"/>
-          <w:sz w:val="24"/>
-          <w:szCs w:val="24"/>
-        </w:rPr>
-        <w:t xml:space="preserve">Construído com HTML e CSS, que me permitiu aprender a fazer animações de navegação utilizando </w:t>
+          <w:i/>
+          <w:sz w:val="20"/>
+          <w:szCs w:val="20"/>
+        </w:rPr>
+      </w:pPr>
+      <w:r>
+        <w:rPr>
+          <w:rFonts w:asciiTheme="minorHAnsi" w:hAnsiTheme="minorHAnsi" w:cstheme="minorHAnsi"/>
+          <w:i/>
+          <w:sz w:val="20"/>
+          <w:szCs w:val="20"/>
+        </w:rPr>
+        <w:t>Projeto feito durante o curso “</w:t>
       </w:r>
       <w:proofErr w:type="spellStart"/>
       <w:r>
         <w:rPr>
           <w:rFonts w:asciiTheme="minorHAnsi" w:hAnsiTheme="minorHAnsi" w:cstheme="minorHAnsi"/>
-          <w:sz w:val="24"/>
-          <w:szCs w:val="24"/>
+          <w:i/>
+          <w:sz w:val="20"/>
+          <w:szCs w:val="20"/>
         </w:rPr>
         <w:t>JavaScript</w:t>
       </w:r>
@@ -1167,8 +1195,29 @@
       <w:r>
         <w:rPr>
           <w:rFonts w:asciiTheme="minorHAnsi" w:hAnsiTheme="minorHAnsi" w:cstheme="minorHAnsi"/>
-          <w:sz w:val="24"/>
-          <w:szCs w:val="24"/>
+          <w:i/>
+          <w:sz w:val="20"/>
+          <w:szCs w:val="20"/>
+        </w:rPr>
+        <w:t xml:space="preserve"> Completo”, da </w:t>
+      </w:r>
+      <w:proofErr w:type="spellStart"/>
+      <w:r>
+        <w:rPr>
+          <w:rFonts w:asciiTheme="minorHAnsi" w:hAnsiTheme="minorHAnsi" w:cstheme="minorHAnsi"/>
+          <w:i/>
+          <w:sz w:val="20"/>
+          <w:szCs w:val="20"/>
+        </w:rPr>
+        <w:t>Origamid</w:t>
+      </w:r>
+      <w:proofErr w:type="spellEnd"/>
+      <w:r>
+        <w:rPr>
+          <w:rFonts w:asciiTheme="minorHAnsi" w:hAnsiTheme="minorHAnsi" w:cstheme="minorHAnsi"/>
+          <w:i/>
+          <w:sz w:val="20"/>
+          <w:szCs w:val="20"/>
         </w:rPr>
         <w:t>.</w:t>
       </w:r>
@@ -1180,54 +1229,11 @@
         <w:jc w:val="both"/>
         <w:rPr>
           <w:rFonts w:asciiTheme="minorHAnsi" w:hAnsiTheme="minorHAnsi" w:cstheme="minorHAnsi"/>
-          <w:sz w:val="24"/>
-          <w:szCs w:val="24"/>
-        </w:rPr>
-      </w:pPr>
-      <w:r>
-        <w:rPr>
-          <w:rFonts w:asciiTheme="minorHAnsi" w:hAnsiTheme="minorHAnsi" w:cstheme="minorHAnsi"/>
-          <w:sz w:val="24"/>
-          <w:szCs w:val="24"/>
-        </w:rPr>
-        <w:t>Projeto feito durante o curso “</w:t>
-      </w:r>
-      <w:proofErr w:type="spellStart"/>
-      <w:r>
-        <w:rPr>
-          <w:rFonts w:asciiTheme="minorHAnsi" w:hAnsiTheme="minorHAnsi" w:cstheme="minorHAnsi"/>
-          <w:sz w:val="24"/>
-          <w:szCs w:val="24"/>
-        </w:rPr>
-        <w:t>JavaScript</w:t>
-      </w:r>
-      <w:proofErr w:type="spellEnd"/>
-      <w:r>
-        <w:rPr>
-          <w:rFonts w:asciiTheme="minorHAnsi" w:hAnsiTheme="minorHAnsi" w:cstheme="minorHAnsi"/>
-          <w:sz w:val="24"/>
-          <w:szCs w:val="24"/>
-        </w:rPr>
-        <w:t xml:space="preserve"> Completo”, da </w:t>
-      </w:r>
-      <w:proofErr w:type="spellStart"/>
-      <w:r>
-        <w:rPr>
-          <w:rFonts w:asciiTheme="minorHAnsi" w:hAnsiTheme="minorHAnsi" w:cstheme="minorHAnsi"/>
-          <w:sz w:val="24"/>
-          <w:szCs w:val="24"/>
-        </w:rPr>
-        <w:t>Origamid</w:t>
-      </w:r>
-      <w:proofErr w:type="spellEnd"/>
-      <w:r>
-        <w:rPr>
-          <w:rFonts w:asciiTheme="minorHAnsi" w:hAnsiTheme="minorHAnsi" w:cstheme="minorHAnsi"/>
-          <w:sz w:val="24"/>
-          <w:szCs w:val="24"/>
-        </w:rPr>
-        <w:t>.</w:t>
-      </w:r>
+          <w:i/>
+          <w:sz w:val="24"/>
+          <w:szCs w:val="24"/>
+        </w:rPr>
+      </w:pPr>
     </w:p>
     <w:p>
       <w:pPr>
@@ -1256,7 +1262,7 @@
           <w:sz w:val="24"/>
           <w:szCs w:val="24"/>
         </w:rPr>
-        <w:t xml:space="preserve">•  </w:t>
+        <w:t>• Formulário</w:t>
       </w:r>
       <w:r>
         <w:rPr>
@@ -1266,7 +1272,17 @@
           <w:sz w:val="24"/>
           <w:szCs w:val="24"/>
         </w:rPr>
-        <w:t>Rocket.q:</w:t>
+        <w:t xml:space="preserve"> de agendamento</w:t>
+      </w:r>
+      <w:r>
+        <w:rPr>
+          <w:rFonts w:asciiTheme="minorHAnsi" w:hAnsiTheme="minorHAnsi" w:cstheme="minorHAnsi"/>
+          <w:b/>
+          <w:color w:val="000000"/>
+          <w:sz w:val="24"/>
+          <w:szCs w:val="24"/>
+        </w:rPr>
+        <w:t>:</w:t>
       </w:r>
     </w:p>
     <w:p>
@@ -1307,101 +1323,7 @@
           <w:sz w:val="24"/>
           <w:szCs w:val="24"/>
         </w:rPr>
-        <w:t>https://github.com/celiovjunior/rocket-q-nlw</w:t>
-      </w:r>
-    </w:p>
-    <w:p>
-      <w:pPr>
-        <w:spacing w:line="276" w:lineRule="auto"/>
-        <w:ind w:left="705"/>
-        <w:jc w:val="both"/>
-        <w:rPr>
-          <w:rFonts w:asciiTheme="minorHAnsi" w:hAnsiTheme="minorHAnsi" w:cstheme="minorHAnsi"/>
-          <w:sz w:val="24"/>
-          <w:szCs w:val="24"/>
-        </w:rPr>
-      </w:pPr>
-      <w:r>
-        <w:rPr>
-          <w:rFonts w:asciiTheme="minorHAnsi" w:hAnsiTheme="minorHAnsi" w:cstheme="minorHAnsi"/>
-          <w:sz w:val="24"/>
-          <w:szCs w:val="24"/>
-        </w:rPr>
-        <w:t>Utilizando SQL/</w:t>
-      </w:r>
-      <w:proofErr w:type="spellStart"/>
-      <w:r>
-        <w:rPr>
-          <w:rFonts w:asciiTheme="minorHAnsi" w:hAnsiTheme="minorHAnsi" w:cstheme="minorHAnsi"/>
-          <w:sz w:val="24"/>
-          <w:szCs w:val="24"/>
-        </w:rPr>
-        <w:t>SQLite</w:t>
-      </w:r>
-      <w:proofErr w:type="spellEnd"/>
-      <w:r>
-        <w:rPr>
-          <w:rFonts w:asciiTheme="minorHAnsi" w:hAnsiTheme="minorHAnsi" w:cstheme="minorHAnsi"/>
-          <w:sz w:val="24"/>
-          <w:szCs w:val="24"/>
-        </w:rPr>
-        <w:t>, este site permite gerar uma sala em que os usuários podem fazer perguntas anônimas. Me serviu para aprender a construir um servidor local, trabalhar com rotas e construir banco de dados.</w:t>
-      </w:r>
-    </w:p>
-    <w:p>
-      <w:pPr>
-        <w:spacing w:line="276" w:lineRule="auto"/>
-        <w:ind w:left="705"/>
-        <w:jc w:val="both"/>
-        <w:rPr>
-          <w:rFonts w:asciiTheme="minorHAnsi" w:hAnsiTheme="minorHAnsi" w:cstheme="minorHAnsi"/>
-          <w:sz w:val="24"/>
-          <w:szCs w:val="24"/>
-        </w:rPr>
-      </w:pPr>
-      <w:r>
-        <w:rPr>
-          <w:rFonts w:asciiTheme="minorHAnsi" w:hAnsiTheme="minorHAnsi" w:cstheme="minorHAnsi"/>
-          <w:sz w:val="24"/>
-          <w:szCs w:val="24"/>
-        </w:rPr>
-        <w:t xml:space="preserve">Projeto feito durante a “Next </w:t>
-      </w:r>
-      <w:proofErr w:type="spellStart"/>
-      <w:r>
-        <w:rPr>
-          <w:rFonts w:asciiTheme="minorHAnsi" w:hAnsiTheme="minorHAnsi" w:cstheme="minorHAnsi"/>
-          <w:sz w:val="24"/>
-          <w:szCs w:val="24"/>
-        </w:rPr>
-        <w:t>Level</w:t>
-      </w:r>
-      <w:proofErr w:type="spellEnd"/>
-      <w:r>
-        <w:rPr>
-          <w:rFonts w:asciiTheme="minorHAnsi" w:hAnsiTheme="minorHAnsi" w:cstheme="minorHAnsi"/>
-          <w:sz w:val="24"/>
-          <w:szCs w:val="24"/>
-        </w:rPr>
-        <w:t xml:space="preserve"> Week”, da </w:t>
-      </w:r>
-      <w:proofErr w:type="spellStart"/>
-      <w:r>
-        <w:rPr>
-          <w:rFonts w:asciiTheme="minorHAnsi" w:hAnsiTheme="minorHAnsi" w:cstheme="minorHAnsi"/>
-          <w:sz w:val="24"/>
-          <w:szCs w:val="24"/>
-        </w:rPr>
-        <w:t>Rocketseat</w:t>
-      </w:r>
-      <w:proofErr w:type="spellEnd"/>
-      <w:r>
-        <w:rPr>
-          <w:rFonts w:asciiTheme="minorHAnsi" w:hAnsiTheme="minorHAnsi" w:cstheme="minorHAnsi"/>
-          <w:sz w:val="24"/>
-          <w:szCs w:val="24"/>
-        </w:rPr>
-        <w:t>.</w:t>
+        <w:t>https://github.com/celiovjunior/uece-projeto-buffet</w:t>
       </w:r>
     </w:p>
     <w:p>
@@ -1414,41 +1336,37 @@
           <w:between w:val="nil"/>
         </w:pBdr>
         <w:spacing w:after="0" w:line="276" w:lineRule="auto"/>
-        <w:jc w:val="both"/>
-        <w:rPr>
-          <w:rFonts w:asciiTheme="minorHAnsi" w:hAnsiTheme="minorHAnsi" w:cstheme="minorHAnsi"/>
-          <w:sz w:val="24"/>
-          <w:szCs w:val="24"/>
-        </w:rPr>
-      </w:pPr>
-      <w:r>
-        <w:rPr>
-          <w:rFonts w:asciiTheme="minorHAnsi" w:hAnsiTheme="minorHAnsi" w:cstheme="minorHAnsi"/>
-          <w:b/>
-          <w:color w:val="000000"/>
-          <w:sz w:val="24"/>
-          <w:szCs w:val="24"/>
-        </w:rPr>
-        <w:t xml:space="preserve">• </w:t>
-      </w:r>
-      <w:r>
-        <w:rPr>
-          <w:rFonts w:asciiTheme="minorHAnsi" w:hAnsiTheme="minorHAnsi" w:cstheme="minorHAnsi"/>
-          <w:b/>
-          <w:color w:val="000000"/>
-          <w:sz w:val="24"/>
-          <w:szCs w:val="24"/>
-        </w:rPr>
-        <w:t>Ecoleta</w:t>
-      </w:r>
-      <w:r>
-        <w:rPr>
-          <w:rFonts w:asciiTheme="minorHAnsi" w:hAnsiTheme="minorHAnsi" w:cstheme="minorHAnsi"/>
-          <w:color w:val="000000"/>
-          <w:sz w:val="24"/>
-          <w:szCs w:val="24"/>
-        </w:rPr>
-        <w:t xml:space="preserve">: </w:t>
+        <w:rPr>
+          <w:rFonts w:asciiTheme="minorHAnsi" w:hAnsiTheme="minorHAnsi" w:cstheme="minorHAnsi"/>
+          <w:sz w:val="24"/>
+          <w:szCs w:val="24"/>
+        </w:rPr>
+      </w:pPr>
+      <w:r>
+        <w:rPr>
+          <w:rFonts w:asciiTheme="minorHAnsi" w:hAnsiTheme="minorHAnsi" w:cstheme="minorHAnsi"/>
+          <w:sz w:val="24"/>
+          <w:szCs w:val="24"/>
+        </w:rPr>
+        <w:t xml:space="preserve">Utilizando Node.js e </w:t>
+      </w:r>
+      <w:proofErr w:type="spellStart"/>
+      <w:r>
+        <w:rPr>
+          <w:rFonts w:asciiTheme="minorHAnsi" w:hAnsiTheme="minorHAnsi" w:cstheme="minorHAnsi"/>
+          <w:sz w:val="24"/>
+          <w:szCs w:val="24"/>
+        </w:rPr>
+        <w:t>SQLite</w:t>
+      </w:r>
+      <w:proofErr w:type="spellEnd"/>
+      <w:r>
+        <w:rPr>
+          <w:rFonts w:asciiTheme="minorHAnsi" w:hAnsiTheme="minorHAnsi" w:cstheme="minorHAnsi"/>
+          <w:sz w:val="24"/>
+          <w:szCs w:val="24"/>
+        </w:rPr>
+        <w:t>, é um formulário para agendar eventos para um buffet. Serviu para aprender a fazer conexão com banco de dados, submissão de informações do cliente e construção de servidor e rotas.</w:t>
       </w:r>
     </w:p>
     <w:p>
@@ -1460,6 +1378,107 @@
           <w:right w:val="nil"/>
           <w:between w:val="nil"/>
         </w:pBdr>
+        <w:spacing w:after="0" w:line="276" w:lineRule="auto"/>
+        <w:rPr>
+          <w:rFonts w:asciiTheme="minorHAnsi" w:hAnsiTheme="minorHAnsi" w:cstheme="minorHAnsi"/>
+          <w:i/>
+          <w:sz w:val="20"/>
+          <w:szCs w:val="20"/>
+        </w:rPr>
+      </w:pPr>
+      <w:r>
+        <w:rPr>
+          <w:rFonts w:asciiTheme="minorHAnsi" w:hAnsiTheme="minorHAnsi" w:cstheme="minorHAnsi"/>
+          <w:sz w:val="24"/>
+          <w:szCs w:val="24"/>
+        </w:rPr>
+        <w:tab/>
+      </w:r>
+      <w:r>
+        <w:rPr>
+          <w:rFonts w:asciiTheme="minorHAnsi" w:hAnsiTheme="minorHAnsi" w:cstheme="minorHAnsi"/>
+          <w:i/>
+          <w:sz w:val="20"/>
+          <w:szCs w:val="20"/>
+        </w:rPr>
+        <w:t>Projeto submetido para a obtenção do grau técnico em Programação Web</w:t>
+      </w:r>
+    </w:p>
+    <w:p>
+      <w:pPr>
+        <w:pBdr>
+          <w:top w:val="nil"/>
+          <w:left w:val="nil"/>
+          <w:bottom w:val="nil"/>
+          <w:right w:val="nil"/>
+          <w:between w:val="nil"/>
+        </w:pBdr>
+        <w:spacing w:after="0" w:line="276" w:lineRule="auto"/>
+        <w:rPr>
+          <w:rFonts w:asciiTheme="minorHAnsi" w:hAnsiTheme="minorHAnsi" w:cstheme="minorHAnsi"/>
+          <w:i/>
+          <w:sz w:val="24"/>
+          <w:szCs w:val="24"/>
+          <w:u w:val="single"/>
+        </w:rPr>
+      </w:pPr>
+    </w:p>
+    <w:p>
+      <w:pPr>
+        <w:pBdr>
+          <w:top w:val="nil"/>
+          <w:left w:val="nil"/>
+          <w:bottom w:val="nil"/>
+          <w:right w:val="nil"/>
+          <w:between w:val="nil"/>
+        </w:pBdr>
+        <w:spacing w:after="0" w:line="276" w:lineRule="auto"/>
+        <w:jc w:val="both"/>
+        <w:rPr>
+          <w:rFonts w:asciiTheme="minorHAnsi" w:hAnsiTheme="minorHAnsi" w:cstheme="minorHAnsi"/>
+          <w:sz w:val="24"/>
+          <w:szCs w:val="24"/>
+        </w:rPr>
+      </w:pPr>
+      <w:r>
+        <w:rPr>
+          <w:rFonts w:asciiTheme="minorHAnsi" w:hAnsiTheme="minorHAnsi" w:cstheme="minorHAnsi"/>
+          <w:b/>
+          <w:color w:val="000000"/>
+          <w:sz w:val="24"/>
+          <w:szCs w:val="24"/>
+        </w:rPr>
+        <w:t xml:space="preserve">• </w:t>
+      </w:r>
+      <w:r>
+        <w:rPr>
+          <w:rFonts w:asciiTheme="minorHAnsi" w:hAnsiTheme="minorHAnsi" w:cstheme="minorHAnsi"/>
+          <w:b/>
+          <w:color w:val="000000"/>
+          <w:sz w:val="24"/>
+          <w:szCs w:val="24"/>
+        </w:rPr>
+        <w:t>Techno</w:t>
+      </w:r>
+      <w:r>
+        <w:rPr>
+          <w:rFonts w:asciiTheme="minorHAnsi" w:hAnsiTheme="minorHAnsi" w:cstheme="minorHAnsi"/>
+          <w:color w:val="000000"/>
+          <w:sz w:val="24"/>
+          <w:szCs w:val="24"/>
+        </w:rPr>
+        <w:t xml:space="preserve">: </w:t>
+      </w:r>
+    </w:p>
+    <w:p>
+      <w:pPr>
+        <w:pBdr>
+          <w:top w:val="nil"/>
+          <w:left w:val="nil"/>
+          <w:bottom w:val="nil"/>
+          <w:right w:val="nil"/>
+          <w:between w:val="nil"/>
+        </w:pBdr>
         <w:spacing w:line="276" w:lineRule="auto"/>
         <w:ind w:left="1065"/>
         <w:jc w:val="both"/>
@@ -1488,7 +1507,35 @@
           <w:sz w:val="24"/>
           <w:szCs w:val="24"/>
         </w:rPr>
-        <w:t>: https://github.com/celiovjunior/ecoleta-lb</w:t>
+        <w:t xml:space="preserve">: </w:t>
+      </w:r>
+      <w:r>
+        <w:rPr>
+          <w:rFonts w:asciiTheme="minorHAnsi" w:hAnsiTheme="minorHAnsi" w:cstheme="minorHAnsi"/>
+          <w:color w:val="000000"/>
+          <w:sz w:val="24"/>
+          <w:szCs w:val="24"/>
+        </w:rPr>
+        <w:t>https://github.com/celiovjunior/techno</w:t>
+      </w:r>
+    </w:p>
+    <w:p>
+      <w:pPr>
+        <w:spacing w:line="276" w:lineRule="auto"/>
+        <w:jc w:val="both"/>
+        <w:rPr>
+          <w:rFonts w:asciiTheme="minorHAnsi" w:hAnsiTheme="minorHAnsi" w:cstheme="minorHAnsi"/>
+          <w:sz w:val="24"/>
+          <w:szCs w:val="24"/>
+        </w:rPr>
+      </w:pPr>
+      <w:r>
+        <w:rPr>
+          <w:rFonts w:asciiTheme="minorHAnsi" w:hAnsiTheme="minorHAnsi" w:cstheme="minorHAnsi"/>
+          <w:sz w:val="24"/>
+          <w:szCs w:val="24"/>
+        </w:rPr>
+        <w:t>Simulação de um e-commerce usando Vue.js. Aqui, pus em prática todos os conhecimentos fundamentais para a organização do código usando a framework, com foco na experiência do usuário;</w:t>
       </w:r>
     </w:p>
     <w:p>
@@ -1498,130 +1545,60 @@
         <w:jc w:val="both"/>
         <w:rPr>
           <w:rFonts w:asciiTheme="minorHAnsi" w:hAnsiTheme="minorHAnsi" w:cstheme="minorHAnsi"/>
-          <w:sz w:val="24"/>
-          <w:szCs w:val="24"/>
-        </w:rPr>
-      </w:pPr>
-      <w:r>
-        <w:rPr>
-          <w:rFonts w:asciiTheme="minorHAnsi" w:hAnsiTheme="minorHAnsi" w:cstheme="minorHAnsi"/>
-          <w:sz w:val="24"/>
-          <w:szCs w:val="24"/>
-        </w:rPr>
-        <w:t xml:space="preserve">Site que permite o cadastro e busca de pontos de coleta de resíduos, utilizando também </w:t>
+          <w:i/>
+          <w:sz w:val="20"/>
+          <w:szCs w:val="20"/>
+        </w:rPr>
+      </w:pPr>
+      <w:r>
+        <w:rPr>
+          <w:rFonts w:asciiTheme="minorHAnsi" w:hAnsiTheme="minorHAnsi" w:cstheme="minorHAnsi"/>
+          <w:i/>
+          <w:sz w:val="20"/>
+          <w:szCs w:val="20"/>
+        </w:rPr>
+        <w:t>Projeto feito durante o curso “</w:t>
       </w:r>
       <w:proofErr w:type="spellStart"/>
       <w:r>
         <w:rPr>
           <w:rFonts w:asciiTheme="minorHAnsi" w:hAnsiTheme="minorHAnsi" w:cstheme="minorHAnsi"/>
-          <w:sz w:val="24"/>
-          <w:szCs w:val="24"/>
-        </w:rPr>
-        <w:t>JavaScript</w:t>
+          <w:i/>
+          <w:sz w:val="20"/>
+          <w:szCs w:val="20"/>
+        </w:rPr>
+        <w:t>Vue</w:t>
       </w:r>
       <w:proofErr w:type="spellEnd"/>
       <w:r>
         <w:rPr>
           <w:rFonts w:asciiTheme="minorHAnsi" w:hAnsiTheme="minorHAnsi" w:cstheme="minorHAnsi"/>
-          <w:sz w:val="24"/>
-          <w:szCs w:val="24"/>
-        </w:rPr>
-        <w:t xml:space="preserve"> e SQL/</w:t>
+          <w:i/>
+          <w:sz w:val="20"/>
+          <w:szCs w:val="20"/>
+        </w:rPr>
+        <w:t xml:space="preserve"> JS 3 Completo”, da </w:t>
       </w:r>
       <w:proofErr w:type="spellStart"/>
       <w:r>
         <w:rPr>
           <w:rFonts w:asciiTheme="minorHAnsi" w:hAnsiTheme="minorHAnsi" w:cstheme="minorHAnsi"/>
-          <w:sz w:val="24"/>
-          <w:szCs w:val="24"/>
-        </w:rPr>
-        <w:t>SQLite</w:t>
+          <w:i/>
+          <w:sz w:val="20"/>
+          <w:szCs w:val="20"/>
+        </w:rPr>
+        <w:t>Origamid</w:t>
       </w:r>
       <w:proofErr w:type="spellEnd"/>
       <w:r>
         <w:rPr>
           <w:rFonts w:asciiTheme="minorHAnsi" w:hAnsiTheme="minorHAnsi" w:cstheme="minorHAnsi"/>
-          <w:sz w:val="24"/>
-          <w:szCs w:val="24"/>
-        </w:rPr>
-        <w:t>. Aqui, me aprofundei um pouco mais sobre banco de dados e organização de código.</w:t>
-      </w:r>
-    </w:p>
-    <w:p>
-      <w:pPr>
-        <w:spacing w:line="276" w:lineRule="auto"/>
-        <w:ind w:left="705"/>
-        <w:jc w:val="both"/>
-        <w:rPr>
-          <w:rFonts w:asciiTheme="minorHAnsi" w:hAnsiTheme="minorHAnsi" w:cstheme="minorHAnsi"/>
-          <w:sz w:val="24"/>
-          <w:szCs w:val="24"/>
-        </w:rPr>
-      </w:pPr>
-      <w:r>
-        <w:rPr>
-          <w:rFonts w:asciiTheme="minorHAnsi" w:hAnsiTheme="minorHAnsi" w:cstheme="minorHAnsi"/>
-          <w:sz w:val="24"/>
-          <w:szCs w:val="24"/>
-        </w:rPr>
-        <w:t>Projeto feito durante o “</w:t>
-      </w:r>
-      <w:proofErr w:type="spellStart"/>
-      <w:r>
-        <w:rPr>
-          <w:rFonts w:asciiTheme="minorHAnsi" w:hAnsiTheme="minorHAnsi" w:cstheme="minorHAnsi"/>
-          <w:sz w:val="24"/>
-          <w:szCs w:val="24"/>
-        </w:rPr>
-        <w:t>LaunchBase</w:t>
-      </w:r>
-      <w:proofErr w:type="spellEnd"/>
-      <w:r>
-        <w:rPr>
-          <w:rFonts w:asciiTheme="minorHAnsi" w:hAnsiTheme="minorHAnsi" w:cstheme="minorHAnsi"/>
-          <w:sz w:val="24"/>
-          <w:szCs w:val="24"/>
-        </w:rPr>
-        <w:t xml:space="preserve"> </w:t>
-      </w:r>
-      <w:proofErr w:type="spellStart"/>
-      <w:r>
-        <w:rPr>
-          <w:rFonts w:asciiTheme="minorHAnsi" w:hAnsiTheme="minorHAnsi" w:cstheme="minorHAnsi"/>
-          <w:sz w:val="24"/>
-          <w:szCs w:val="24"/>
-        </w:rPr>
-        <w:t>Bootcamp</w:t>
-      </w:r>
-      <w:proofErr w:type="spellEnd"/>
-      <w:r>
-        <w:rPr>
-          <w:rFonts w:asciiTheme="minorHAnsi" w:hAnsiTheme="minorHAnsi" w:cstheme="minorHAnsi"/>
-          <w:sz w:val="24"/>
-          <w:szCs w:val="24"/>
-        </w:rPr>
-        <w:t xml:space="preserve">”, da </w:t>
-      </w:r>
-      <w:proofErr w:type="spellStart"/>
-      <w:r>
-        <w:rPr>
-          <w:rFonts w:asciiTheme="minorHAnsi" w:hAnsiTheme="minorHAnsi" w:cstheme="minorHAnsi"/>
-          <w:sz w:val="24"/>
-          <w:szCs w:val="24"/>
-        </w:rPr>
-        <w:t>Rocketseat</w:t>
-      </w:r>
-      <w:proofErr w:type="spellEnd"/>
-      <w:r>
-        <w:rPr>
-          <w:rFonts w:asciiTheme="minorHAnsi" w:hAnsiTheme="minorHAnsi" w:cstheme="minorHAnsi"/>
-          <w:sz w:val="24"/>
-          <w:szCs w:val="24"/>
+          <w:i/>
+          <w:sz w:val="20"/>
+          <w:szCs w:val="20"/>
         </w:rPr>
         <w:t>.</w:t>
       </w:r>
-      <w:bookmarkStart w:id="0" w:name="_GoBack"/>
-      <w:bookmarkEnd w:id="0"/>
     </w:p>
     <w:sectPr>
       <w:type w:val="continuous"/>

</xml_diff>